<commit_message>
loud simulation with 012 AR
</commit_message>
<xml_diff>
--- a/userProgramsASRforDummies/ASR_suite_for_dummies.docx
+++ b/userProgramsASRforDummies/ASR_suite_for_dummies.docx
@@ -9273,11 +9273,82 @@
       </w:r>
       <w:proofErr w:type="spellStart"/>
       <w:r>
-        <w:t>MAPParamChanges</w:t>
+        <w:t>MAP</w:t>
+      </w:r>
+      <w:r>
+        <w:t>p</w:t>
+      </w:r>
+      <w:r>
+        <w:t>aramChanges</w:t>
       </w:r>
       <w:proofErr w:type="spellEnd"/>
       <w:r>
         <w:t>. Another subtle difference is in the for loop statement line</w:t>
+      </w:r>
+      <w:r>
+        <w:t xml:space="preserve"> where </w:t>
+      </w:r>
+      <w:proofErr w:type="spellStart"/>
+      <w:r>
+        <w:t>nn</w:t>
+      </w:r>
+      <w:proofErr w:type="spellEnd"/>
+      <w:r>
+        <w:t xml:space="preserve"> is defined as </w:t>
+      </w:r>
+      <w:r>
+        <w:rPr>
+          <w:rFonts w:ascii="Courier New" w:hAnsi="Courier New" w:cs="Courier New"/>
+          <w:color w:val="000000"/>
+          <w:sz w:val="16"/>
+          <w:szCs w:val="16"/>
+        </w:rPr>
+        <w:t>1*recConditions+1:2*</w:t>
+      </w:r>
+      <w:proofErr w:type="spellStart"/>
+      <w:r>
+        <w:rPr>
+          <w:rFonts w:ascii="Courier New" w:hAnsi="Courier New" w:cs="Courier New"/>
+          <w:color w:val="000000"/>
+          <w:sz w:val="16"/>
+          <w:szCs w:val="16"/>
+        </w:rPr>
+        <w:t>recConditions</w:t>
+      </w:r>
+      <w:proofErr w:type="spellEnd"/>
+      <w:r>
+        <w:t xml:space="preserve">, instead of </w:t>
+      </w:r>
+      <w:r>
+        <w:rPr>
+          <w:rFonts w:ascii="Courier New" w:hAnsi="Courier New" w:cs="Courier New"/>
+          <w:color w:val="000000"/>
+          <w:sz w:val="16"/>
+          <w:szCs w:val="16"/>
+        </w:rPr>
+        <w:t>0*recConditions+1:1*</w:t>
+      </w:r>
+      <w:proofErr w:type="spellStart"/>
+      <w:r>
+        <w:rPr>
+          <w:rFonts w:ascii="Courier New" w:hAnsi="Courier New" w:cs="Courier New"/>
+          <w:color w:val="000000"/>
+          <w:sz w:val="16"/>
+          <w:szCs w:val="16"/>
+        </w:rPr>
+        <w:t>recConditions</w:t>
+      </w:r>
+      <w:proofErr w:type="spellEnd"/>
+      <w:r>
+        <w:t xml:space="preserve">, to keep job </w:t>
+      </w:r>
+      <w:proofErr w:type="spellStart"/>
+      <w:r>
+        <w:t>idents</w:t>
+      </w:r>
+      <w:proofErr w:type="spellEnd"/>
+      <w:r>
+        <w:t xml:space="preserve"> unique.</w:t>
       </w:r>
     </w:p>
     <w:p/>
@@ -10711,7 +10782,7 @@
 </file>
 
 <file path=customXml/itemProps1.xml><?xml version="1.0" encoding="utf-8"?>
-<ds:datastoreItem xmlns:ds="http://schemas.openxmlformats.org/officeDocument/2006/customXml" ds:itemID="{15FADEC7-2228-4887-8737-8647CE56C5E0}">
+<ds:datastoreItem xmlns:ds="http://schemas.openxmlformats.org/officeDocument/2006/customXml" ds:itemID="{AD096D4E-2483-468D-B06E-0789B760F61D}">
   <ds:schemaRefs>
     <ds:schemaRef ds:uri="http://schemas.openxmlformats.org/officeDocument/2006/bibliography"/>
   </ds:schemaRefs>

</xml_diff>